<commit_message>
update resume, experience w raytheon
</commit_message>
<xml_diff>
--- a/assets/RyanYuzuki_RESUME.docx
+++ b/assets/RyanYuzuki_RESUME.docx
@@ -65,8 +65,6 @@
         </w:rPr>
         <w:t xml:space="preserve">                              </w:t>
       </w:r>
-      <w:bookmarkStart w:id="0" w:name="_GoBack"/>
-      <w:bookmarkEnd w:id="0"/>
       <w:r>
         <w:rPr>
           <w:rFonts w:ascii="Arial" w:hAnsi="Arial" w:cs="Arial"/>
@@ -515,19 +513,28 @@
           <w:b/>
         </w:rPr>
       </w:pPr>
-      <w:r>
-        <w:rPr>
-          <w:rFonts w:ascii="Arial" w:hAnsi="Arial" w:cs="Arial"/>
-          <w:b/>
-        </w:rPr>
-        <w:t xml:space="preserve">Relevant </w:t>
-      </w:r>
+    </w:p>
+    <w:p>
+      <w:pPr>
+        <w:spacing w:line="240" w:lineRule="auto"/>
+        <w:rPr>
+          <w:rFonts w:ascii="Arial" w:hAnsi="Arial" w:cs="Arial"/>
+          <w:b/>
+        </w:rPr>
+      </w:pPr>
       <w:r>
         <w:rPr>
           <w:rFonts w:ascii="Arial" w:hAnsi="Arial" w:cs="Arial"/>
           <w:b/>
         </w:rPr>
         <w:t>Coursework</w:t>
+      </w:r>
+      <w:r>
+        <w:rPr>
+          <w:rFonts w:ascii="Arial" w:hAnsi="Arial" w:cs="Arial"/>
+          <w:b/>
+        </w:rPr>
+        <w:t>/Experience</w:t>
       </w:r>
     </w:p>
     <w:p>
@@ -548,7 +555,7 @@
           <w:rFonts w:ascii="Arial" w:hAnsi="Arial" w:cs="Arial"/>
           <w:b/>
         </w:rPr>
-        <w:t>CS100 – Software Construction</w:t>
+        <w:t>Software Engineering Intern – Raytheon (June - September 2018)</w:t>
       </w:r>
     </w:p>
     <w:p>
@@ -561,79 +568,50 @@
         <w:spacing w:line="240" w:lineRule="auto"/>
         <w:rPr>
           <w:rFonts w:ascii="Arial" w:hAnsi="Arial" w:cs="Arial"/>
-        </w:rPr>
-      </w:pPr>
-      <w:r>
-        <w:rPr>
-          <w:rFonts w:ascii="Arial" w:hAnsi="Arial" w:cs="Arial"/>
-        </w:rPr>
-        <w:t>Developed skill</w:t>
-      </w:r>
-      <w:r>
-        <w:rPr>
-          <w:rFonts w:ascii="Arial" w:hAnsi="Arial" w:cs="Arial"/>
-        </w:rPr>
-        <w:t>s</w:t>
-      </w:r>
-      <w:r>
-        <w:rPr>
-          <w:rFonts w:ascii="Arial" w:hAnsi="Arial" w:cs="Arial"/>
-        </w:rPr>
-        <w:t xml:space="preserve"> in </w:t>
-      </w:r>
-      <w:r>
-        <w:rPr>
-          <w:rFonts w:ascii="Arial" w:hAnsi="Arial" w:cs="Arial"/>
-        </w:rPr>
-        <w:t>d</w:t>
-      </w:r>
-      <w:r>
-        <w:rPr>
-          <w:rFonts w:ascii="Arial" w:hAnsi="Arial" w:cs="Arial"/>
-        </w:rPr>
-        <w:t>esign and implementation</w:t>
-      </w:r>
-      <w:r>
-        <w:rPr>
-          <w:rFonts w:ascii="Arial" w:hAnsi="Arial" w:cs="Arial"/>
-        </w:rPr>
-        <w:t xml:space="preserve"> strategies</w:t>
-      </w:r>
-      <w:r>
-        <w:rPr>
-          <w:rFonts w:ascii="Arial" w:hAnsi="Arial" w:cs="Arial"/>
-        </w:rPr>
-        <w:t>,</w:t>
-      </w:r>
-      <w:r>
-        <w:rPr>
-          <w:rFonts w:ascii="Arial" w:hAnsi="Arial" w:cs="Arial"/>
-        </w:rPr>
-        <w:t xml:space="preserve"> </w:t>
-      </w:r>
-      <w:r>
-        <w:rPr>
-          <w:rFonts w:ascii="Arial" w:hAnsi="Arial" w:cs="Arial"/>
-        </w:rPr>
-        <w:t>programming, testing, debugging, performance evaluation,</w:t>
-      </w:r>
-      <w:r>
-        <w:rPr>
-          <w:rFonts w:ascii="Arial" w:hAnsi="Arial" w:cs="Arial"/>
-        </w:rPr>
-        <w:t xml:space="preserve"> </w:t>
-      </w:r>
-      <w:r>
-        <w:rPr>
-          <w:rFonts w:ascii="Arial" w:hAnsi="Arial" w:cs="Arial"/>
-        </w:rPr>
-        <w:t>environment tools, and development processes</w:t>
-      </w:r>
-      <w:r>
-        <w:rPr>
-          <w:rFonts w:ascii="Arial" w:hAnsi="Arial" w:cs="Arial"/>
-        </w:rPr>
-        <w:t xml:space="preserve"> – see Rshell</w:t>
+          <w:b/>
+        </w:rPr>
+      </w:pPr>
+      <w:r>
+        <w:rPr>
+          <w:rFonts w:ascii="Arial" w:hAnsi="Arial" w:cs="Arial"/>
+        </w:rPr>
+        <w:t>Used VectorCast and Wind River Workbench to u</w:t>
+      </w:r>
+      <w:r>
+        <w:rPr>
+          <w:rFonts w:ascii="Arial" w:hAnsi="Arial" w:cs="Arial"/>
+        </w:rPr>
+        <w:t>nit test hand/autogen</w:t>
+      </w:r>
+      <w:r>
+        <w:rPr>
+          <w:rFonts w:ascii="Arial" w:hAnsi="Arial" w:cs="Arial"/>
+        </w:rPr>
+        <w:t>erated</w:t>
+      </w:r>
+      <w:r>
+        <w:rPr>
+          <w:rFonts w:ascii="Arial" w:hAnsi="Arial" w:cs="Arial"/>
+        </w:rPr>
+        <w:t xml:space="preserve"> code to achieve modified statement/MCDC</w:t>
+      </w:r>
+      <w:r>
+        <w:rPr>
+          <w:rFonts w:ascii="Arial" w:hAnsi="Arial" w:cs="Arial"/>
+        </w:rPr>
+        <w:t xml:space="preserve"> coverage as part of the JPALS </w:t>
+      </w:r>
+      <w:r>
+        <w:rPr>
+          <w:rFonts w:ascii="Arial" w:hAnsi="Arial" w:cs="Arial"/>
+        </w:rPr>
+        <w:t xml:space="preserve">software </w:t>
+      </w:r>
+      <w:r>
+        <w:rPr>
+          <w:rFonts w:ascii="Arial" w:hAnsi="Arial" w:cs="Arial"/>
+        </w:rPr>
+        <w:t>engineering team.</w:t>
       </w:r>
     </w:p>
     <w:p>
@@ -654,7 +632,7 @@
           <w:rFonts w:ascii="Arial" w:hAnsi="Arial" w:cs="Arial"/>
           <w:b/>
         </w:rPr>
-        <w:t>CS153 – Design of Operating Systems</w:t>
+        <w:t>CS100 – Software Construction</w:t>
       </w:r>
     </w:p>
     <w:p>
@@ -673,13 +651,109 @@
         <w:rPr>
           <w:rFonts w:ascii="Arial" w:hAnsi="Arial" w:cs="Arial"/>
         </w:rPr>
-        <w:t>Covered</w:t>
-      </w:r>
-      <w:r>
-        <w:rPr>
-          <w:rFonts w:ascii="Arial" w:hAnsi="Arial" w:cs="Arial"/>
-        </w:rPr>
-        <w:t xml:space="preserve"> the principles and practice of operating system design.</w:t>
+        <w:t>Developed skill</w:t>
+      </w:r>
+      <w:r>
+        <w:rPr>
+          <w:rFonts w:ascii="Arial" w:hAnsi="Arial" w:cs="Arial"/>
+        </w:rPr>
+        <w:t>s</w:t>
+      </w:r>
+      <w:r>
+        <w:rPr>
+          <w:rFonts w:ascii="Arial" w:hAnsi="Arial" w:cs="Arial"/>
+        </w:rPr>
+        <w:t xml:space="preserve"> in </w:t>
+      </w:r>
+      <w:r>
+        <w:rPr>
+          <w:rFonts w:ascii="Arial" w:hAnsi="Arial" w:cs="Arial"/>
+        </w:rPr>
+        <w:t>implementation</w:t>
+      </w:r>
+      <w:r>
+        <w:rPr>
+          <w:rFonts w:ascii="Arial" w:hAnsi="Arial" w:cs="Arial"/>
+        </w:rPr>
+        <w:t xml:space="preserve"> strategies</w:t>
+      </w:r>
+      <w:r>
+        <w:rPr>
+          <w:rFonts w:ascii="Arial" w:hAnsi="Arial" w:cs="Arial"/>
+        </w:rPr>
+        <w:t>,</w:t>
+      </w:r>
+      <w:r>
+        <w:rPr>
+          <w:rFonts w:ascii="Arial" w:hAnsi="Arial" w:cs="Arial"/>
+        </w:rPr>
+        <w:t xml:space="preserve"> </w:t>
+      </w:r>
+      <w:r>
+        <w:rPr>
+          <w:rFonts w:ascii="Arial" w:hAnsi="Arial" w:cs="Arial"/>
+        </w:rPr>
+        <w:t>programming, debugging, performance evaluation,</w:t>
+      </w:r>
+      <w:r>
+        <w:rPr>
+          <w:rFonts w:ascii="Arial" w:hAnsi="Arial" w:cs="Arial"/>
+        </w:rPr>
+        <w:t xml:space="preserve"> </w:t>
+      </w:r>
+      <w:r>
+        <w:rPr>
+          <w:rFonts w:ascii="Arial" w:hAnsi="Arial" w:cs="Arial"/>
+        </w:rPr>
+        <w:t>environment tools, and development processes</w:t>
+      </w:r>
+      <w:r>
+        <w:rPr>
+          <w:rFonts w:ascii="Arial" w:hAnsi="Arial" w:cs="Arial"/>
+        </w:rPr>
+        <w:t>.</w:t>
+      </w:r>
+    </w:p>
+    <w:p>
+      <w:pPr>
+        <w:pStyle w:val="ListParagraph"/>
+        <w:numPr>
+          <w:ilvl w:val="0"/>
+          <w:numId w:val="5"/>
+        </w:numPr>
+        <w:spacing w:line="240" w:lineRule="auto"/>
+        <w:rPr>
+          <w:rFonts w:ascii="Arial" w:hAnsi="Arial" w:cs="Arial"/>
+          <w:b/>
+        </w:rPr>
+      </w:pPr>
+      <w:r>
+        <w:rPr>
+          <w:rFonts w:ascii="Arial" w:hAnsi="Arial" w:cs="Arial"/>
+          <w:b/>
+        </w:rPr>
+        <w:t>CS1</w:t>
+      </w:r>
+      <w:r>
+        <w:rPr>
+          <w:rFonts w:ascii="Arial" w:hAnsi="Arial" w:cs="Arial"/>
+          <w:b/>
+        </w:rPr>
+        <w:t>66</w:t>
+      </w:r>
+      <w:r>
+        <w:rPr>
+          <w:rFonts w:ascii="Arial" w:hAnsi="Arial" w:cs="Arial"/>
+          <w:b/>
+        </w:rPr>
+        <w:t xml:space="preserve"> – </w:t>
+      </w:r>
+      <w:r>
+        <w:rPr>
+          <w:rFonts w:ascii="Arial" w:hAnsi="Arial" w:cs="Arial"/>
+          <w:b/>
+        </w:rPr>
+        <w:t>Database Management Systems</w:t>
       </w:r>
     </w:p>
     <w:p>
@@ -698,19 +772,68 @@
         <w:rPr>
           <w:rFonts w:ascii="Arial" w:hAnsi="Arial" w:cs="Arial"/>
         </w:rPr>
-        <w:t>Included concurrency, memory management, file systems, protection, security,</w:t>
-      </w:r>
-      <w:r>
-        <w:rPr>
-          <w:rFonts w:ascii="Arial" w:hAnsi="Arial" w:cs="Arial"/>
-        </w:rPr>
-        <w:t xml:space="preserve"> </w:t>
-      </w:r>
-      <w:r>
-        <w:rPr>
-          <w:rFonts w:ascii="Arial" w:hAnsi="Arial" w:cs="Arial"/>
-        </w:rPr>
-        <w:t>command languages, scheduling, and system performance.</w:t>
+        <w:t>Covered</w:t>
+      </w:r>
+      <w:r>
+        <w:rPr>
+          <w:rFonts w:ascii="Arial" w:hAnsi="Arial" w:cs="Arial"/>
+        </w:rPr>
+        <w:t xml:space="preserve"> the</w:t>
+      </w:r>
+      <w:r>
+        <w:rPr>
+          <w:rFonts w:ascii="Arial" w:hAnsi="Arial" w:cs="Arial"/>
+        </w:rPr>
+        <w:t xml:space="preserve"> architecture</w:t>
+      </w:r>
+      <w:r>
+        <w:rPr>
+          <w:rFonts w:ascii="Arial" w:hAnsi="Arial" w:cs="Arial"/>
+        </w:rPr>
+        <w:t xml:space="preserve">, </w:t>
+      </w:r>
+      <w:r>
+        <w:rPr>
+          <w:rFonts w:ascii="Arial" w:hAnsi="Arial" w:cs="Arial"/>
+        </w:rPr>
+        <w:t>implementation</w:t>
+      </w:r>
+      <w:r>
+        <w:rPr>
+          <w:rFonts w:ascii="Arial" w:hAnsi="Arial" w:cs="Arial"/>
+        </w:rPr>
+        <w:t xml:space="preserve"> and models of a DBMS</w:t>
+      </w:r>
+    </w:p>
+    <w:p>
+      <w:pPr>
+        <w:pStyle w:val="ListParagraph"/>
+        <w:numPr>
+          <w:ilvl w:val="1"/>
+          <w:numId w:val="5"/>
+        </w:numPr>
+        <w:spacing w:line="240" w:lineRule="auto"/>
+        <w:rPr>
+          <w:rFonts w:ascii="Arial" w:hAnsi="Arial" w:cs="Arial"/>
+        </w:rPr>
+      </w:pPr>
+      <w:r>
+        <w:rPr>
+          <w:rFonts w:ascii="Arial" w:hAnsi="Arial" w:cs="Arial"/>
+        </w:rPr>
+        <w:t>In</w:t>
+      </w:r>
+      <w:r>
+        <w:rPr>
+          <w:rFonts w:ascii="Arial" w:hAnsi="Arial" w:cs="Arial"/>
+        </w:rPr>
+        <w:t>troduced query languages, mainly</w:t>
+      </w:r>
+      <w:r>
+        <w:rPr>
+          <w:rFonts w:ascii="Arial" w:hAnsi="Arial" w:cs="Arial"/>
+        </w:rPr>
+        <w:t xml:space="preserve"> PostgreSQL</w:t>
       </w:r>
     </w:p>
     <w:p>
@@ -731,7 +854,7 @@
           <w:rFonts w:ascii="Arial" w:hAnsi="Arial" w:cs="Arial"/>
           <w:b/>
         </w:rPr>
-        <w:t>ENGR180W – Technical Communications</w:t>
+        <w:t>CS180 – Software Engineering</w:t>
       </w:r>
     </w:p>
     <w:p>
@@ -744,46 +867,26 @@
         <w:spacing w:line="240" w:lineRule="auto"/>
         <w:rPr>
           <w:rFonts w:ascii="Arial" w:hAnsi="Arial" w:cs="Arial"/>
-        </w:rPr>
-      </w:pPr>
-      <w:r>
-        <w:rPr>
-          <w:rFonts w:ascii="Arial" w:hAnsi="Arial" w:cs="Arial"/>
-        </w:rPr>
-        <w:t>Emphasized</w:t>
-      </w:r>
-      <w:r>
-        <w:rPr>
-          <w:rFonts w:ascii="Arial" w:hAnsi="Arial" w:cs="Arial"/>
-        </w:rPr>
-        <w:t xml:space="preserve"> professional and ethical responsibilities</w:t>
-      </w:r>
-      <w:r>
-        <w:t xml:space="preserve"> </w:t>
-      </w:r>
-      <w:r>
-        <w:rPr>
-          <w:rFonts w:ascii="Arial" w:hAnsi="Arial" w:cs="Arial"/>
-        </w:rPr>
-        <w:t>including</w:t>
-      </w:r>
-      <w:r>
-        <w:rPr>
-          <w:rFonts w:ascii="Arial" w:hAnsi="Arial" w:cs="Arial"/>
-        </w:rPr>
-        <w:t xml:space="preserve"> preparing</w:t>
-      </w:r>
-      <w:r>
-        <w:rPr>
-          <w:rFonts w:ascii="Arial" w:hAnsi="Arial" w:cs="Arial"/>
-        </w:rPr>
-        <w:t xml:space="preserve"> </w:t>
-      </w:r>
-      <w:r>
-        <w:rPr>
-          <w:rFonts w:ascii="Arial" w:hAnsi="Arial" w:cs="Arial"/>
-        </w:rPr>
-        <w:t>and critiquing reports, proposals, instructions, and business correspondence.</w:t>
+          <w:b/>
+        </w:rPr>
+      </w:pPr>
+      <w:r>
+        <w:rPr>
+          <w:rFonts w:ascii="Arial" w:hAnsi="Arial" w:cs="Arial"/>
+        </w:rPr>
+        <w:t xml:space="preserve">A study of software engineering techniques for the development, maintenance, and evolution of large </w:t>
+      </w:r>
+      <w:r>
+        <w:rPr>
+          <w:rFonts w:ascii="Arial" w:hAnsi="Arial" w:cs="Arial"/>
+        </w:rPr>
+        <w:t xml:space="preserve">scale </w:t>
+      </w:r>
+      <w:r>
+        <w:rPr>
+          <w:rFonts w:ascii="Arial" w:hAnsi="Arial" w:cs="Arial"/>
+        </w:rPr>
+        <w:t xml:space="preserve">software systems. </w:t>
       </w:r>
     </w:p>
     <w:p>
@@ -940,7 +1043,7 @@
         <w:rPr>
           <w:rFonts w:ascii="Arial" w:hAnsi="Arial" w:cs="Arial"/>
         </w:rPr>
-        <w:t>g for the UCR subreddit; over 25</w:t>
+        <w:t>g for the UCR subreddit; over 30</w:t>
       </w:r>
       <w:r>
         <w:rPr>
@@ -1141,6 +1244,122 @@
           <w:ilvl w:val="0"/>
           <w:numId w:val="3"/>
         </w:numPr>
+        <w:spacing w:line="240" w:lineRule="auto"/>
+        <w:rPr>
+          <w:rFonts w:ascii="Arial" w:hAnsi="Arial" w:cs="Arial"/>
+          <w:b/>
+        </w:rPr>
+      </w:pPr>
+      <w:r>
+        <w:rPr>
+          <w:rFonts w:ascii="Arial" w:hAnsi="Arial" w:cs="Arial"/>
+          <w:b/>
+        </w:rPr>
+        <w:t>Familiar</w:t>
+      </w:r>
+      <w:r>
+        <w:rPr>
+          <w:rFonts w:ascii="Arial" w:hAnsi="Arial" w:cs="Arial"/>
+          <w:b/>
+        </w:rPr>
+        <w:t xml:space="preserve">: </w:t>
+      </w:r>
+      <w:r>
+        <w:rPr>
+          <w:rFonts w:ascii="Arial" w:hAnsi="Arial" w:cs="Arial"/>
+        </w:rPr>
+        <w:t>P</w:t>
+      </w:r>
+      <w:r>
+        <w:rPr>
+          <w:rFonts w:ascii="Arial" w:hAnsi="Arial" w:cs="Arial"/>
+        </w:rPr>
+        <w:t>ython, Java</w:t>
+      </w:r>
+      <w:r>
+        <w:rPr>
+          <w:rFonts w:ascii="Arial" w:hAnsi="Arial" w:cs="Arial"/>
+        </w:rPr>
+        <w:t xml:space="preserve">, </w:t>
+      </w:r>
+      <w:r>
+        <w:rPr>
+          <w:rFonts w:ascii="Arial" w:hAnsi="Arial" w:cs="Arial"/>
+        </w:rPr>
+        <w:t xml:space="preserve">PostgreSQL, </w:t>
+      </w:r>
+      <w:r>
+        <w:rPr>
+          <w:rFonts w:ascii="Arial" w:hAnsi="Arial" w:cs="Arial"/>
+        </w:rPr>
+        <w:t xml:space="preserve">HTML, CSS, </w:t>
+      </w:r>
+      <w:r>
+        <w:rPr>
+          <w:rFonts w:ascii="Arial" w:hAnsi="Arial" w:cs="Arial"/>
+        </w:rPr>
+        <w:t>Vi</w:t>
+      </w:r>
+      <w:r>
+        <w:rPr>
+          <w:rFonts w:ascii="Arial" w:hAnsi="Arial" w:cs="Arial"/>
+        </w:rPr>
+        <w:t>/</w:t>
+      </w:r>
+      <w:r>
+        <w:rPr>
+          <w:rFonts w:ascii="Arial" w:hAnsi="Arial" w:cs="Arial"/>
+        </w:rPr>
+        <w:t>Vi</w:t>
+      </w:r>
+      <w:r>
+        <w:rPr>
+          <w:rFonts w:ascii="Arial" w:hAnsi="Arial" w:cs="Arial"/>
+        </w:rPr>
+        <w:t xml:space="preserve">m, </w:t>
+      </w:r>
+      <w:r>
+        <w:rPr>
+          <w:rFonts w:ascii="Arial" w:hAnsi="Arial" w:cs="Arial"/>
+        </w:rPr>
+        <w:t>Git</w:t>
+      </w:r>
+      <w:r>
+        <w:rPr>
+          <w:rFonts w:ascii="Arial" w:hAnsi="Arial" w:cs="Arial"/>
+        </w:rPr>
+        <w:t>/</w:t>
+      </w:r>
+      <w:r>
+        <w:rPr>
+          <w:rFonts w:ascii="Arial" w:hAnsi="Arial" w:cs="Arial"/>
+        </w:rPr>
+        <w:t>Git</w:t>
+      </w:r>
+      <w:r>
+        <w:rPr>
+          <w:rFonts w:ascii="Arial" w:hAnsi="Arial" w:cs="Arial"/>
+        </w:rPr>
+        <w:t>hub</w:t>
+      </w:r>
+      <w:r>
+        <w:rPr>
+          <w:rFonts w:ascii="Arial" w:hAnsi="Arial" w:cs="Arial"/>
+        </w:rPr>
+        <w:t xml:space="preserve">, </w:t>
+      </w:r>
+      <w:r>
+        <w:rPr>
+          <w:rFonts w:ascii="Arial" w:hAnsi="Arial" w:cs="Arial"/>
+        </w:rPr>
+        <w:t>ClearCase</w:t>
+      </w:r>
+    </w:p>
+    <w:p>
+      <w:pPr>
+        <w:pBdr>
+          <w:bottom w:val="single" w:sz="12" w:space="1" w:color="auto"/>
+        </w:pBdr>
         <w:spacing w:line="240" w:lineRule="auto"/>
         <w:rPr>
           <w:rFonts w:ascii="Arial" w:hAnsi="Arial" w:cs="Arial"/>
@@ -1157,71 +1376,17 @@
           <w:docGrid w:linePitch="360"/>
         </w:sectPr>
       </w:pPr>
-      <w:r>
-        <w:rPr>
-          <w:rFonts w:ascii="Arial" w:hAnsi="Arial" w:cs="Arial"/>
-          <w:b/>
-        </w:rPr>
-        <w:t>Familiar</w:t>
-      </w:r>
-      <w:r>
-        <w:rPr>
-          <w:rFonts w:ascii="Arial" w:hAnsi="Arial" w:cs="Arial"/>
-          <w:b/>
-        </w:rPr>
-        <w:t xml:space="preserve">: </w:t>
-      </w:r>
-      <w:r>
-        <w:rPr>
-          <w:rFonts w:ascii="Arial" w:hAnsi="Arial" w:cs="Arial"/>
-        </w:rPr>
-        <w:t>P</w:t>
-      </w:r>
-      <w:r>
-        <w:rPr>
-          <w:rFonts w:ascii="Arial" w:hAnsi="Arial" w:cs="Arial"/>
-        </w:rPr>
-        <w:t>ython, Java</w:t>
-      </w:r>
-      <w:r>
-        <w:rPr>
-          <w:rFonts w:ascii="Arial" w:hAnsi="Arial" w:cs="Arial"/>
-        </w:rPr>
-        <w:t xml:space="preserve">, </w:t>
-      </w:r>
-      <w:r>
-        <w:rPr>
-          <w:rFonts w:ascii="Arial" w:hAnsi="Arial" w:cs="Arial"/>
-        </w:rPr>
-        <w:t xml:space="preserve">HTML, CSS, </w:t>
-      </w:r>
-      <w:r>
-        <w:rPr>
-          <w:rFonts w:ascii="Arial" w:hAnsi="Arial" w:cs="Arial"/>
-        </w:rPr>
-        <w:t>Git</w:t>
-      </w:r>
-      <w:r>
-        <w:rPr>
-          <w:rFonts w:ascii="Arial" w:hAnsi="Arial" w:cs="Arial"/>
-        </w:rPr>
-        <w:t>/Github</w:t>
-      </w:r>
-      <w:r>
-        <w:rPr>
-          <w:rFonts w:ascii="Arial" w:hAnsi="Arial" w:cs="Arial"/>
-        </w:rPr>
-        <w:t>, Vim</w:t>
-      </w:r>
     </w:p>
     <w:p>
       <w:pPr>
         <w:pBdr>
-          <w:bottom w:val="single" w:sz="12" w:space="20" w:color="auto"/>
+          <w:bottom w:val="single" w:sz="12" w:space="1" w:color="auto"/>
         </w:pBdr>
         <w:spacing w:line="240" w:lineRule="auto"/>
         <w:rPr>
           <w:rFonts w:ascii="Arial" w:hAnsi="Arial" w:cs="Arial"/>
+          <w:b/>
+          <w:color w:val="538135" w:themeColor="accent6" w:themeShade="BF"/>
           <w:sz w:val="2"/>
         </w:rPr>
       </w:pPr>
@@ -1231,12 +1396,14 @@
         <w:spacing w:line="240" w:lineRule="auto"/>
         <w:rPr>
           <w:rFonts w:ascii="Arial" w:hAnsi="Arial" w:cs="Arial"/>
+          <w:b/>
+          <w:color w:val="538135" w:themeColor="accent6" w:themeShade="BF"/>
         </w:rPr>
         <w:sectPr>
           <w:type w:val="continuous"/>
           <w:pgSz w:w="12240" w:h="15840"/>
           <w:pgMar w:top="720" w:right="720" w:bottom="720" w:left="720" w:header="720" w:footer="720" w:gutter="0"/>
-          <w:cols w:space="432"/>
+          <w:cols w:space="0"/>
           <w:docGrid w:linePitch="360"/>
         </w:sectPr>
       </w:pPr>
@@ -1526,15 +1693,17 @@
           <w:rFonts w:ascii="Arial" w:hAnsi="Arial" w:cs="Arial"/>
           <w:b/>
         </w:rPr>
-        <w:t xml:space="preserve">          </w:t>
-      </w:r>
-      <w:r>
-        <w:rPr>
-          <w:rFonts w:ascii="Arial" w:hAnsi="Arial" w:cs="Arial"/>
-          <w:b/>
-        </w:rPr>
-        <w:t xml:space="preserve">   </w:t>
-      </w:r>
+        <w:t xml:space="preserve">     </w:t>
+      </w:r>
+      <w:r>
+        <w:rPr>
+          <w:rFonts w:ascii="Arial" w:hAnsi="Arial" w:cs="Arial"/>
+          <w:b/>
+        </w:rPr>
+        <w:t xml:space="preserve"> </w:t>
+      </w:r>
+      <w:bookmarkStart w:id="0" w:name="_GoBack"/>
+      <w:bookmarkEnd w:id="0"/>
       <w:r>
         <w:rPr>
           <w:rFonts w:ascii="Arial" w:hAnsi="Arial" w:cs="Arial"/>
@@ -1554,7 +1723,7 @@
           <w:rFonts w:ascii="Arial" w:hAnsi="Arial" w:cs="Arial"/>
           <w:i/>
         </w:rPr>
-        <w:t xml:space="preserve"> Present</w:t>
+        <w:t xml:space="preserve"> August 2017</w:t>
       </w:r>
     </w:p>
     <w:p>
@@ -3012,7 +3181,7 @@
 </file>
 
 <file path=customXml/itemProps1.xml><?xml version="1.0" encoding="utf-8"?>
-<ds:datastoreItem xmlns:ds="http://schemas.openxmlformats.org/officeDocument/2006/customXml" ds:itemID="{D4F84560-E898-4A86-935C-5A6E6647609F}">
+<ds:datastoreItem xmlns:ds="http://schemas.openxmlformats.org/officeDocument/2006/customXml" ds:itemID="{A1CD8CB0-8F1E-4F38-BC3A-D564A737FA6D}">
   <ds:schemaRefs>
     <ds:schemaRef ds:uri="http://schemas.openxmlformats.org/officeDocument/2006/bibliography"/>
   </ds:schemaRefs>

</xml_diff>

<commit_message>
about - spelling, addition
</commit_message>
<xml_diff>
--- a/assets/RyanYuzuki_RESUME.docx
+++ b/assets/RyanYuzuki_RESUME.docx
@@ -10,7 +10,7 @@
         <w:spacing w:line="240" w:lineRule="auto"/>
         <w:rPr>
           <w:rFonts w:ascii="Arial" w:hAnsi="Arial" w:cs="Arial"/>
-          <w:sz w:val="24"/>
+          <w:sz w:val="2"/>
         </w:rPr>
       </w:pPr>
       <w:r>
@@ -22,6 +22,7 @@
         </w:rPr>
         <w:t xml:space="preserve">Ryan </w:t>
       </w:r>
+      <w:proofErr w:type="spellStart"/>
       <w:r>
         <w:rPr>
           <w:rFonts w:ascii="Arial" w:hAnsi="Arial" w:cs="Arial"/>
@@ -31,6 +32,7 @@
         </w:rPr>
         <w:t>Yuzuki</w:t>
       </w:r>
+      <w:proofErr w:type="spellEnd"/>
       <w:r>
         <w:rPr>
           <w:rFonts w:ascii="Arial" w:hAnsi="Arial" w:cs="Arial"/>
@@ -82,37 +84,22 @@
         </w:rPr>
         <w:t>ryanyuzuki.com</w:t>
       </w:r>
-    </w:p>
-    <w:p>
-      <w:pPr>
-        <w:spacing w:line="240" w:lineRule="auto"/>
-        <w:rPr>
-          <w:rFonts w:ascii="Arial" w:hAnsi="Arial" w:cs="Arial"/>
-          <w:sz w:val="20"/>
-        </w:rPr>
-      </w:pPr>
-      <w:r>
-        <w:rPr>
-          <w:rFonts w:ascii="Arial" w:hAnsi="Arial" w:cs="Arial"/>
-          <w:sz w:val="20"/>
-        </w:rPr>
-        <w:t>Mobile:</w:t>
-      </w:r>
-      <w:r>
-        <w:rPr>
-          <w:rFonts w:ascii="Arial" w:hAnsi="Arial" w:cs="Arial"/>
-          <w:sz w:val="20"/>
-        </w:rPr>
-        <w:tab/>
-      </w:r>
-      <w:r>
-        <w:rPr>
-          <w:rFonts w:ascii="Arial" w:hAnsi="Arial" w:cs="Arial"/>
-          <w:sz w:val="20"/>
-        </w:rPr>
-        <w:tab/>
-        <w:t>1 (310) 944-0938</w:t>
-      </w:r>
+      <w:r>
+        <w:rPr>
+          <w:rFonts w:ascii="Arial" w:hAnsi="Arial" w:cs="Arial"/>
+          <w:sz w:val="2"/>
+        </w:rPr>
+        <w:t xml:space="preserve"> </w:t>
+      </w:r>
+    </w:p>
+    <w:p>
+      <w:pPr>
+        <w:spacing w:line="240" w:lineRule="auto"/>
+        <w:rPr>
+          <w:rFonts w:ascii="Arial" w:hAnsi="Arial" w:cs="Arial"/>
+          <w:b/>
+        </w:rPr>
+      </w:pPr>
     </w:p>
     <w:p>
       <w:pPr>
@@ -275,9 +262,22 @@
       <w:r>
         <w:rPr>
           <w:rFonts w:ascii="Arial" w:hAnsi="Arial" w:cs="Arial"/>
+        </w:rPr>
+        <w:t xml:space="preserve">                </w:t>
+      </w:r>
+      <w:r>
+        <w:rPr>
+          <w:rFonts w:ascii="Arial" w:hAnsi="Arial" w:cs="Arial"/>
           <w:i/>
         </w:rPr>
-        <w:t>Expected June 2019</w:t>
+        <w:t>J</w:t>
+      </w:r>
+      <w:r>
+        <w:rPr>
+          <w:rFonts w:ascii="Arial" w:hAnsi="Arial" w:cs="Arial"/>
+          <w:i/>
+        </w:rPr>
+        <w:t>une 2019</w:t>
       </w:r>
     </w:p>
     <w:p>
@@ -575,7 +575,21 @@
         <w:rPr>
           <w:rFonts w:ascii="Arial" w:hAnsi="Arial" w:cs="Arial"/>
         </w:rPr>
-        <w:t>Used VectorCast and Wind River Workbench to u</w:t>
+        <w:t xml:space="preserve">Used </w:t>
+      </w:r>
+      <w:proofErr w:type="spellStart"/>
+      <w:r>
+        <w:rPr>
+          <w:rFonts w:ascii="Arial" w:hAnsi="Arial" w:cs="Arial"/>
+        </w:rPr>
+        <w:t>VectorCast</w:t>
+      </w:r>
+      <w:proofErr w:type="spellEnd"/>
+      <w:r>
+        <w:rPr>
+          <w:rFonts w:ascii="Arial" w:hAnsi="Arial" w:cs="Arial"/>
+        </w:rPr>
+        <w:t xml:space="preserve"> and Wind River Workbench to u</w:t>
       </w:r>
       <w:r>
         <w:rPr>
@@ -796,7 +810,15 @@
         <w:rPr>
           <w:rFonts w:ascii="Arial" w:hAnsi="Arial" w:cs="Arial"/>
         </w:rPr>
-        <w:t>implementation</w:t>
+        <w:t>i</w:t>
+      </w:r>
+      <w:bookmarkStart w:id="0" w:name="_GoBack"/>
+      <w:bookmarkEnd w:id="0"/>
+      <w:r>
+        <w:rPr>
+          <w:rFonts w:ascii="Arial" w:hAnsi="Arial" w:cs="Arial"/>
+        </w:rPr>
+        <w:t>mplementation</w:t>
       </w:r>
       <w:r>
         <w:rPr>
@@ -874,13 +896,27 @@
         <w:rPr>
           <w:rFonts w:ascii="Arial" w:hAnsi="Arial" w:cs="Arial"/>
         </w:rPr>
-        <w:t xml:space="preserve">A study of software engineering techniques for the development, maintenance, and evolution of large </w:t>
-      </w:r>
-      <w:r>
-        <w:rPr>
-          <w:rFonts w:ascii="Arial" w:hAnsi="Arial" w:cs="Arial"/>
-        </w:rPr>
-        <w:t xml:space="preserve">scale </w:t>
+        <w:t xml:space="preserve">A study of software engineering techniques for the development, maintenance, and evolution of </w:t>
+      </w:r>
+      <w:proofErr w:type="gramStart"/>
+      <w:r>
+        <w:rPr>
+          <w:rFonts w:ascii="Arial" w:hAnsi="Arial" w:cs="Arial"/>
+        </w:rPr>
+        <w:t xml:space="preserve">large </w:t>
+      </w:r>
+      <w:r>
+        <w:rPr>
+          <w:rFonts w:ascii="Arial" w:hAnsi="Arial" w:cs="Arial"/>
+        </w:rPr>
+        <w:t>scale</w:t>
+      </w:r>
+      <w:proofErr w:type="gramEnd"/>
+      <w:r>
+        <w:rPr>
+          <w:rFonts w:ascii="Arial" w:hAnsi="Arial" w:cs="Arial"/>
+        </w:rPr>
+        <w:t xml:space="preserve"> </w:t>
       </w:r>
       <w:r>
         <w:rPr>
@@ -917,12 +953,21 @@
           <w:rFonts w:ascii="Arial" w:hAnsi="Arial" w:cs="Arial"/>
         </w:rPr>
       </w:pPr>
-      <w:r>
-        <w:rPr>
-          <w:rFonts w:ascii="Arial" w:hAnsi="Arial" w:cs="Arial"/>
-          <w:b/>
-        </w:rPr>
-        <w:t>Rshell – C++</w:t>
+      <w:proofErr w:type="spellStart"/>
+      <w:r>
+        <w:rPr>
+          <w:rFonts w:ascii="Arial" w:hAnsi="Arial" w:cs="Arial"/>
+          <w:b/>
+        </w:rPr>
+        <w:t>Rshell</w:t>
+      </w:r>
+      <w:proofErr w:type="spellEnd"/>
+      <w:r>
+        <w:rPr>
+          <w:rFonts w:ascii="Arial" w:hAnsi="Arial" w:cs="Arial"/>
+          <w:b/>
+        </w:rPr>
+        <w:t xml:space="preserve"> – C++</w:t>
       </w:r>
     </w:p>
     <w:p>
@@ -1136,6 +1181,7 @@
         </w:rPr>
         <w:t xml:space="preserve">Implemented reflection, refraction and </w:t>
       </w:r>
+      <w:proofErr w:type="spellStart"/>
       <w:r>
         <w:rPr>
           <w:rFonts w:ascii="Arial" w:hAnsi="Arial" w:cs="Arial"/>
@@ -1146,7 +1192,14 @@
         <w:rPr>
           <w:rFonts w:ascii="Arial" w:hAnsi="Arial" w:cs="Arial"/>
         </w:rPr>
-        <w:t>hong shading</w:t>
+        <w:t>hong</w:t>
+      </w:r>
+      <w:proofErr w:type="spellEnd"/>
+      <w:r>
+        <w:rPr>
+          <w:rFonts w:ascii="Arial" w:hAnsi="Arial" w:cs="Arial"/>
+        </w:rPr>
+        <w:t xml:space="preserve"> shading</w:t>
       </w:r>
     </w:p>
     <w:p>
@@ -1330,6 +1383,7 @@
         </w:rPr>
         <w:t>/</w:t>
       </w:r>
+      <w:proofErr w:type="spellStart"/>
       <w:r>
         <w:rPr>
           <w:rFonts w:ascii="Arial" w:hAnsi="Arial" w:cs="Arial"/>
@@ -1342,6 +1396,7 @@
         </w:rPr>
         <w:t>hub</w:t>
       </w:r>
+      <w:proofErr w:type="spellEnd"/>
       <w:r>
         <w:rPr>
           <w:rFonts w:ascii="Arial" w:hAnsi="Arial" w:cs="Arial"/>
@@ -1702,8 +1757,6 @@
         </w:rPr>
         <w:t xml:space="preserve"> </w:t>
       </w:r>
-      <w:bookmarkStart w:id="0" w:name="_GoBack"/>
-      <w:bookmarkEnd w:id="0"/>
       <w:r>
         <w:rPr>
           <w:rFonts w:ascii="Arial" w:hAnsi="Arial" w:cs="Arial"/>
@@ -2436,7 +2489,7 @@
       </w:pPr>
     </w:pPrDefault>
   </w:docDefaults>
-  <w:latentStyles w:defLockedState="0" w:defUIPriority="99" w:defSemiHidden="0" w:defUnhideWhenUsed="0" w:defQFormat="0" w:count="375">
+  <w:latentStyles w:defLockedState="0" w:defUIPriority="99" w:defSemiHidden="0" w:defUnhideWhenUsed="0" w:defQFormat="0" w:count="376">
     <w:lsdException w:name="Normal" w:uiPriority="0" w:qFormat="1"/>
     <w:lsdException w:name="heading 1" w:uiPriority="9" w:qFormat="1"/>
     <w:lsdException w:name="heading 2" w:semiHidden="1" w:uiPriority="9" w:unhideWhenUsed="1" w:qFormat="1"/>
@@ -2542,7 +2595,6 @@
     <w:lsdException w:name="HTML Sample" w:semiHidden="1" w:unhideWhenUsed="1"/>
     <w:lsdException w:name="HTML Typewriter" w:semiHidden="1" w:unhideWhenUsed="1"/>
     <w:lsdException w:name="HTML Variable" w:semiHidden="1" w:unhideWhenUsed="1"/>
-    <w:lsdException w:name="Normal Table" w:semiHidden="1" w:unhideWhenUsed="1"/>
     <w:lsdException w:name="annotation subject" w:semiHidden="1" w:unhideWhenUsed="1"/>
     <w:lsdException w:name="No List" w:semiHidden="1" w:unhideWhenUsed="1"/>
     <w:lsdException w:name="Outline List 1" w:semiHidden="1" w:unhideWhenUsed="1"/>
@@ -2589,10 +2641,8 @@
     <w:lsdException w:name="Table Subtle 2" w:semiHidden="1" w:unhideWhenUsed="1"/>
     <w:lsdException w:name="Table Web 1" w:semiHidden="1" w:unhideWhenUsed="1"/>
     <w:lsdException w:name="Table Web 2" w:semiHidden="1" w:unhideWhenUsed="1"/>
-    <w:lsdException w:name="Table Web 3" w:semiHidden="1" w:unhideWhenUsed="1"/>
     <w:lsdException w:name="Balloon Text" w:semiHidden="1" w:unhideWhenUsed="1"/>
     <w:lsdException w:name="Table Grid" w:uiPriority="39"/>
-    <w:lsdException w:name="Table Theme" w:semiHidden="1" w:unhideWhenUsed="1"/>
     <w:lsdException w:name="Placeholder Text" w:semiHidden="1"/>
     <w:lsdException w:name="No Spacing" w:uiPriority="1" w:qFormat="1"/>
     <w:lsdException w:name="Light Shading" w:uiPriority="60"/>
@@ -2812,6 +2862,7 @@
     <w:lsdException w:name="Smart Hyperlink" w:semiHidden="1" w:unhideWhenUsed="1"/>
     <w:lsdException w:name="Hashtag" w:semiHidden="1" w:unhideWhenUsed="1"/>
     <w:lsdException w:name="Unresolved Mention" w:semiHidden="1" w:unhideWhenUsed="1"/>
+    <w:lsdException w:name="Smart Link" w:semiHidden="1" w:unhideWhenUsed="1"/>
   </w:latentStyles>
   <w:style w:type="paragraph" w:default="1" w:styleId="Normal">
     <w:name w:val="Normal"/>
@@ -3181,7 +3232,7 @@
 </file>
 
 <file path=customXml/itemProps1.xml><?xml version="1.0" encoding="utf-8"?>
-<ds:datastoreItem xmlns:ds="http://schemas.openxmlformats.org/officeDocument/2006/customXml" ds:itemID="{A1CD8CB0-8F1E-4F38-BC3A-D564A737FA6D}">
+<ds:datastoreItem xmlns:ds="http://schemas.openxmlformats.org/officeDocument/2006/customXml" ds:itemID="{A105E0ED-E21E-4FBF-8177-D8BB363C30F6}">
   <ds:schemaRefs>
     <ds:schemaRef ds:uri="http://schemas.openxmlformats.org/officeDocument/2006/bibliography"/>
   </ds:schemaRefs>

</xml_diff>